<commit_message>
Added Details and SRS Document for Dist. Sys. Lab
</commit_message>
<xml_diff>
--- a/Computer Science & Engg/BTech/Distributed System Lab/Experiment Details/Exp1_DS.docx
+++ b/Computer Science & Engg/BTech/Distributed System Lab/Experiment Details/Exp1_DS.docx
@@ -674,15 +674,7 @@
                 <w:sz w:val="24"/>
                 <w:szCs w:val="24"/>
               </w:rPr>
-              <w:t xml:space="preserve">Prof. </w:t>
-            </w:r>
-            <w:r>
-              <w:rPr>
-                <w:rFonts w:ascii="Times New Roman" w:eastAsia="Times New Roman" w:hAnsi="Times New Roman" w:cs="Times New Roman"/>
-                <w:sz w:val="24"/>
-                <w:szCs w:val="24"/>
-              </w:rPr>
-              <w:t>Shivani Kale ma’am</w:t>
+              <w:t>Mrs. Pooja Patil</w:t>
             </w:r>
           </w:p>
         </w:tc>
@@ -1509,6 +1501,7 @@
           <w:color w:val="000000"/>
           <w:sz w:val="24"/>
           <w:szCs w:val="24"/>
+          <w:u w:val="single"/>
         </w:rPr>
         <w:t>client</w:t>
       </w:r>
@@ -1616,6 +1609,7 @@
           <w:color w:val="000000"/>
           <w:sz w:val="24"/>
           <w:szCs w:val="24"/>
+          <w:u w:val="single"/>
         </w:rPr>
         <w:t xml:space="preserve"> inter-process communication</w:t>
       </w:r>
@@ -1812,6 +1806,7 @@
           <w:color w:val="000000"/>
           <w:sz w:val="24"/>
           <w:szCs w:val="24"/>
+          <w:u w:val="single"/>
         </w:rPr>
         <w:t>all of the mentioned</w:t>
       </w:r>
@@ -1924,6 +1919,7 @@
           <w:color w:val="000000"/>
           <w:sz w:val="24"/>
           <w:szCs w:val="24"/>
+          <w:u w:val="single"/>
         </w:rPr>
       </w:pPr>
       <w:r>
@@ -1942,6 +1938,7 @@
           <w:color w:val="000000"/>
           <w:sz w:val="24"/>
           <w:szCs w:val="24"/>
+          <w:u w:val="single"/>
         </w:rPr>
         <w:t>all of the mentioned</w:t>
       </w:r>
@@ -2016,6 +2013,7 @@
           <w:color w:val="000000"/>
           <w:sz w:val="24"/>
           <w:szCs w:val="24"/>
+          <w:u w:val="single"/>
         </w:rPr>
       </w:pPr>
       <w:r>
@@ -2034,6 +2032,7 @@
           <w:color w:val="000000"/>
           <w:sz w:val="24"/>
           <w:szCs w:val="24"/>
+          <w:u w:val="single"/>
         </w:rPr>
         <w:t xml:space="preserve"> synchronous operation</w:t>
       </w:r>
@@ -2638,16 +2637,26 @@
           <w:color w:val="000000"/>
           <w:sz w:val="24"/>
           <w:szCs w:val="24"/>
-        </w:rPr>
-      </w:pPr>
-      <w:r>
-        <w:rPr>
-          <w:rFonts w:ascii="Times New Roman" w:eastAsia="Times New Roman" w:hAnsi="Times New Roman" w:cs="Times New Roman"/>
-          <w:color w:val="000000"/>
-          <w:sz w:val="24"/>
-          <w:szCs w:val="24"/>
-        </w:rPr>
-        <w:t xml:space="preserve">c) </w:t>
+          <w:u w:val="single"/>
+        </w:rPr>
+      </w:pPr>
+      <w:r>
+        <w:rPr>
+          <w:rFonts w:ascii="Times New Roman" w:eastAsia="Times New Roman" w:hAnsi="Times New Roman" w:cs="Times New Roman"/>
+          <w:color w:val="000000"/>
+          <w:sz w:val="24"/>
+          <w:szCs w:val="24"/>
+        </w:rPr>
+        <w:t>c)</w:t>
+      </w:r>
+      <w:r>
+        <w:rPr>
+          <w:rFonts w:ascii="Times New Roman" w:eastAsia="Times New Roman" w:hAnsi="Times New Roman" w:cs="Times New Roman"/>
+          <w:color w:val="000000"/>
+          <w:sz w:val="24"/>
+          <w:szCs w:val="24"/>
+        </w:rPr>
+        <w:t xml:space="preserve"> </w:t>
       </w:r>
       <w:r>
         <w:rPr>
@@ -2656,6 +2665,7 @@
           <w:color w:val="000000"/>
           <w:sz w:val="24"/>
           <w:szCs w:val="24"/>
+          <w:u w:val="single"/>
         </w:rPr>
         <w:t>for communication between two processes on separate systems</w:t>
       </w:r>
@@ -2749,6 +2759,7 @@
           <w:color w:val="000000"/>
           <w:sz w:val="24"/>
           <w:szCs w:val="24"/>
+          <w:u w:val="single"/>
         </w:rPr>
         <w:t>stub</w:t>
       </w:r>
@@ -2926,6 +2937,7 @@
           <w:color w:val="000000"/>
           <w:sz w:val="24"/>
           <w:szCs w:val="24"/>
+          <w:u w:val="single"/>
         </w:rPr>
       </w:pPr>
       <w:r>
@@ -2944,6 +2956,7 @@
           <w:color w:val="000000"/>
           <w:sz w:val="24"/>
           <w:szCs w:val="24"/>
+          <w:u w:val="single"/>
         </w:rPr>
         <w:t>all of the mentioned</w:t>
       </w:r>
@@ -3055,6 +3068,7 @@
           <w:color w:val="000000"/>
           <w:sz w:val="24"/>
           <w:szCs w:val="24"/>
+          <w:u w:val="single"/>
         </w:rPr>
       </w:pPr>
       <w:r>
@@ -3073,6 +3087,7 @@
           <w:color w:val="000000"/>
           <w:sz w:val="24"/>
           <w:szCs w:val="24"/>
+          <w:u w:val="single"/>
         </w:rPr>
         <w:t>Remote Method Invocation</w:t>
       </w:r>
@@ -3164,6 +3179,7 @@
           <w:color w:val="000000"/>
           <w:sz w:val="24"/>
           <w:szCs w:val="24"/>
+          <w:u w:val="single"/>
         </w:rPr>
       </w:pPr>
       <w:r>
@@ -3182,6 +3198,7 @@
           <w:color w:val="000000"/>
           <w:sz w:val="24"/>
           <w:szCs w:val="24"/>
+          <w:u w:val="single"/>
         </w:rPr>
         <w:t xml:space="preserve"> allows a thread to invoke a method on a remote object</w:t>
       </w:r>
@@ -3360,7 +3377,7 @@
 
 <file path=word/endnotes.xml><?xml version="1.0" encoding="utf-8"?>
 <w:endnotes xmlns:ve="http://schemas.openxmlformats.org/markup-compatibility/2006" xmlns:o="urn:schemas-microsoft-com:office:office" xmlns:r="http://schemas.openxmlformats.org/officeDocument/2006/relationships" xmlns:m="http://schemas.openxmlformats.org/officeDocument/2006/math" xmlns:v="urn:schemas-microsoft-com:vml" xmlns:wp="http://schemas.openxmlformats.org/drawingml/2006/wordprocessingDrawing" xmlns:w10="urn:schemas-microsoft-com:office:word" xmlns:w="http://schemas.openxmlformats.org/wordprocessingml/2006/main" xmlns:wne="http://schemas.microsoft.com/office/word/2006/wordml">
-  <w:endnote w:type="separator" w:id="-1">
+  <w:endnote w:type="separator" w:id="0">
     <w:p>
       <w:pPr>
         <w:spacing w:after="0" w:line="240" w:lineRule="auto"/>
@@ -3370,7 +3387,7 @@
       </w:r>
     </w:p>
   </w:endnote>
-  <w:endnote w:type="continuationSeparator" w:id="0">
+  <w:endnote w:type="continuationSeparator" w:id="1">
     <w:p>
       <w:pPr>
         <w:spacing w:after="0" w:line="240" w:lineRule="auto"/>
@@ -3406,7 +3423,7 @@
       </w:rPr>
     </w:pPr>
     <ve:AlternateContent>
-      <mc:Choice xmlns:mc="http://schemas.openxmlformats.org/markup-compatibility/2006" xmlns:sl="http://schemas.openxmlformats.org/schemaLibrary/2006/main" xmlns:a="http://schemas.openxmlformats.org/drawingml/2006/main" xmlns:pic="http://schemas.openxmlformats.org/drawingml/2006/picture" xmlns:c="http://schemas.openxmlformats.org/drawingml/2006/chart" xmlns:lc="http://schemas.openxmlformats.org/drawingml/2006/lockedCanvas" xmlns:dgm="http://schemas.openxmlformats.org/drawingml/2006/diagram" xmlns:wps="http://schemas.microsoft.com/office/word/2010/wordprocessingShape" xmlns:wpg="http://schemas.microsoft.com/office/word/2010/wordprocessingGroup" xmlns:w14="http://schemas.microsoft.com/office/word/2010/wordml" xmlns:w15="http://schemas.microsoft.com/office/word/2012/wordml" Requires="wpg">
+      <mc:Choice xmlns:w15="http://schemas.microsoft.com/office/word/2012/wordml" xmlns:w14="http://schemas.microsoft.com/office/word/2010/wordml" xmlns:wpg="http://schemas.microsoft.com/office/word/2010/wordprocessingGroup" xmlns:wps="http://schemas.microsoft.com/office/word/2010/wordprocessingShape" xmlns:dgm="http://schemas.openxmlformats.org/drawingml/2006/diagram" xmlns:lc="http://schemas.openxmlformats.org/drawingml/2006/lockedCanvas" xmlns:c="http://schemas.openxmlformats.org/drawingml/2006/chart" xmlns:pic="http://schemas.openxmlformats.org/drawingml/2006/picture" xmlns:a="http://schemas.openxmlformats.org/drawingml/2006/main" xmlns:sl="http://schemas.openxmlformats.org/schemaLibrary/2006/main" xmlns:mc="http://schemas.openxmlformats.org/markup-compatibility/2006" Requires="wpg">
         <w:drawing>
           <wp:anchor allowOverlap="1" behindDoc="0" distB="0" distT="0" distL="114300" distR="114300" hidden="0" layoutInCell="1" locked="0" relativeHeight="0" simplePos="0">
             <wp:simplePos x="0" y="0"/>
@@ -3557,7 +3574,7 @@
 
 <file path=word/footnotes.xml><?xml version="1.0" encoding="utf-8"?>
 <w:footnotes xmlns:ve="http://schemas.openxmlformats.org/markup-compatibility/2006" xmlns:o="urn:schemas-microsoft-com:office:office" xmlns:r="http://schemas.openxmlformats.org/officeDocument/2006/relationships" xmlns:m="http://schemas.openxmlformats.org/officeDocument/2006/math" xmlns:v="urn:schemas-microsoft-com:vml" xmlns:wp="http://schemas.openxmlformats.org/drawingml/2006/wordprocessingDrawing" xmlns:w10="urn:schemas-microsoft-com:office:word" xmlns:w="http://schemas.openxmlformats.org/wordprocessingml/2006/main" xmlns:wne="http://schemas.microsoft.com/office/word/2006/wordml">
-  <w:footnote w:type="separator" w:id="-1">
+  <w:footnote w:type="separator" w:id="0">
     <w:p>
       <w:pPr>
         <w:spacing w:after="0" w:line="240" w:lineRule="auto"/>
@@ -3567,7 +3584,7 @@
       </w:r>
     </w:p>
   </w:footnote>
-  <w:footnote w:type="continuationSeparator" w:id="0">
+  <w:footnote w:type="continuationSeparator" w:id="1">
     <w:p>
       <w:pPr>
         <w:spacing w:after="0" w:line="240" w:lineRule="auto"/>

</xml_diff>